<commit_message>
Se modifico CU02 y avance del CU03
</commit_message>
<xml_diff>
--- a/Casos de Uso/CU02-ValidarDocumento/CU02-ValidarDocumento-v2.docx
+++ b/Casos de Uso/CU02-ValidarDocumento/CU02-ValidarDocumento-v2.docx
@@ -1,6 +1,6 @@
 
 <file path=word/document.xml><?xml version="1.0" encoding="utf-8"?>
-<w:document xmlns:wpc="http://schemas.microsoft.com/office/word/2010/wordprocessingCanvas" xmlns:cx="http://schemas.microsoft.com/office/drawing/2014/chartex" xmlns:mc="http://schemas.openxmlformats.org/markup-compatibility/2006" xmlns:o="urn:schemas-microsoft-com:office:office" xmlns:r="http://schemas.openxmlformats.org/officeDocument/2006/relationships" xmlns:m="http://schemas.openxmlformats.org/officeDocument/2006/math" xmlns:v="urn:schemas-microsoft-com:vml" xmlns:wp14="http://schemas.microsoft.com/office/word/2010/wordprocessingDrawing" xmlns:wp="http://schemas.openxmlformats.org/drawingml/2006/wordprocessingDrawing" xmlns:w10="urn:schemas-microsoft-com:office:word" xmlns:w="http://schemas.openxmlformats.org/wordprocessingml/2006/main" xmlns:w14="http://schemas.microsoft.com/office/word/2010/wordml" xmlns:w15="http://schemas.microsoft.com/office/word/2012/wordml" xmlns:w16se="http://schemas.microsoft.com/office/word/2015/wordml/symex" xmlns:wpg="http://schemas.microsoft.com/office/word/2010/wordprocessingGroup" xmlns:wpi="http://schemas.microsoft.com/office/word/2010/wordprocessingInk" xmlns:wne="http://schemas.microsoft.com/office/word/2006/wordml" xmlns:wps="http://schemas.microsoft.com/office/word/2010/wordprocessingShape" mc:Ignorable="w14 w15 w16se wp14">
+<w:document xmlns:wpc="http://schemas.microsoft.com/office/word/2010/wordprocessingCanvas" xmlns:cx="http://schemas.microsoft.com/office/drawing/2014/chartex" xmlns:cx1="http://schemas.microsoft.com/office/drawing/2015/9/8/chartex" xmlns:cx2="http://schemas.microsoft.com/office/drawing/2015/10/21/chartex" xmlns:cx3="http://schemas.microsoft.com/office/drawing/2016/5/9/chartex" xmlns:cx4="http://schemas.microsoft.com/office/drawing/2016/5/10/chartex" xmlns:cx5="http://schemas.microsoft.com/office/drawing/2016/5/11/chartex" xmlns:cx6="http://schemas.microsoft.com/office/drawing/2016/5/12/chartex" xmlns:cx7="http://schemas.microsoft.com/office/drawing/2016/5/13/chartex" xmlns:cx8="http://schemas.microsoft.com/office/drawing/2016/5/14/chartex" xmlns:mc="http://schemas.openxmlformats.org/markup-compatibility/2006" xmlns:aink="http://schemas.microsoft.com/office/drawing/2016/ink" xmlns:am3d="http://schemas.microsoft.com/office/drawing/2017/model3d" xmlns:o="urn:schemas-microsoft-com:office:office" xmlns:r="http://schemas.openxmlformats.org/officeDocument/2006/relationships" xmlns:m="http://schemas.openxmlformats.org/officeDocument/2006/math" xmlns:v="urn:schemas-microsoft-com:vml" xmlns:wp14="http://schemas.microsoft.com/office/word/2010/wordprocessingDrawing" xmlns:wp="http://schemas.openxmlformats.org/drawingml/2006/wordprocessingDrawing" xmlns:w10="urn:schemas-microsoft-com:office:word" xmlns:w="http://schemas.openxmlformats.org/wordprocessingml/2006/main" xmlns:w14="http://schemas.microsoft.com/office/word/2010/wordml" xmlns:w15="http://schemas.microsoft.com/office/word/2012/wordml" xmlns:w16cid="http://schemas.microsoft.com/office/word/2016/wordml/cid" xmlns:w16se="http://schemas.microsoft.com/office/word/2015/wordml/symex" xmlns:wpg="http://schemas.microsoft.com/office/word/2010/wordprocessingGroup" xmlns:wpi="http://schemas.microsoft.com/office/word/2010/wordprocessingInk" xmlns:wne="http://schemas.microsoft.com/office/word/2006/wordml" xmlns:wps="http://schemas.microsoft.com/office/word/2010/wordprocessingShape" mc:Ignorable="w14 w15 w16se w16cid wp14">
   <w:body>
     <w:tbl>
       <w:tblPr>
@@ -86,12 +86,15 @@
               <w:t>Ana Carolina</w:t>
             </w:r>
             <w:r>
-              <w:t xml:space="preserve"> Sandria Sá</w:t>
-            </w:r>
-            <w:bookmarkStart w:id="0" w:name="_GoBack"/>
-            <w:bookmarkEnd w:id="0"/>
-            <w:r>
-              <w:t xml:space="preserve">nchez. </w:t>
+              <w:t xml:space="preserve"> </w:t>
+            </w:r>
+            <w:proofErr w:type="spellStart"/>
+            <w:r>
+              <w:t>Sandria</w:t>
+            </w:r>
+            <w:proofErr w:type="spellEnd"/>
+            <w:r>
+              <w:t xml:space="preserve"> Sánchez. </w:t>
             </w:r>
           </w:p>
         </w:tc>
@@ -141,7 +144,10 @@
           </w:tcPr>
           <w:p>
             <w:r>
-              <w:t xml:space="preserve">El coordinador revisa los documentos subidos por el auxiliar (documentos como solicitud de servicio social, formato de registro y plan de actividades, formato de reportes mensuales, formato de carta de aceptación y formato carta de liberación) de esta manera valida los documentos o solicita sea subida una actualización. </w:t>
+              <w:t xml:space="preserve">El </w:t>
+            </w:r>
+            <w:r>
+              <w:t>coordinador verá los DOCUMENTO de un estudiante que necesite revisar.</w:t>
             </w:r>
           </w:p>
         </w:tc>
@@ -172,7 +178,7 @@
               <w:t>subió</w:t>
             </w:r>
             <w:r>
-              <w:t xml:space="preserve"> previamente los DOCUMENTOS al sistema.</w:t>
+              <w:t xml:space="preserve"> previamente los DOCUMENTO al sistema.</w:t>
             </w:r>
           </w:p>
         </w:tc>
@@ -204,13 +210,19 @@
               </w:numPr>
             </w:pPr>
             <w:r>
-              <w:t xml:space="preserve">El sistema abre la pantalla “Documentos”. </w:t>
-            </w:r>
-            <w:r>
-              <w:t>Está</w:t>
-            </w:r>
-            <w:r>
-              <w:t xml:space="preserve"> dividida por dos check box, el primero es “Aprobado” y el segundo “En espera”.</w:t>
+              <w:t>El sistema abre la pantalla “</w:t>
+            </w:r>
+            <w:r>
+              <w:t xml:space="preserve">Mostrar Estudiante”, que contiene una tabla que muestra los ESTUDIANTE </w:t>
+            </w:r>
+            <w:r>
+              <w:t xml:space="preserve">(matricula y nombre) </w:t>
+            </w:r>
+            <w:r>
+              <w:t>inscritos en el periodo actual, con proyecto asignado.</w:t>
+            </w:r>
+            <w:r>
+              <w:t xml:space="preserve"> (EX01)</w:t>
             </w:r>
           </w:p>
           <w:p>
@@ -222,19 +234,48 @@
               </w:numPr>
             </w:pPr>
             <w:r>
-              <w:t>El coor</w:t>
+              <w:t xml:space="preserve">El </w:t>
+            </w:r>
+            <w:r>
+              <w:t>C</w:t>
+            </w:r>
+            <w:r>
+              <w:t>oor</w:t>
             </w:r>
             <w:r>
               <w:t>dinador</w:t>
             </w:r>
             <w:r>
-              <w:t xml:space="preserve"> busca en la sección de </w:t>
-            </w:r>
-            <w:r>
-              <w:t>“En espera</w:t>
-            </w:r>
-            <w:r>
-              <w:t xml:space="preserve">”. </w:t>
+              <w:t xml:space="preserve"> </w:t>
+            </w:r>
+            <w:r>
+              <w:t xml:space="preserve">selecciona un </w:t>
+            </w:r>
+            <w:r>
+              <w:t xml:space="preserve">ESTUDIANTE y da </w:t>
+            </w:r>
+            <w:proofErr w:type="spellStart"/>
+            <w:r>
+              <w:t>click</w:t>
+            </w:r>
+            <w:proofErr w:type="spellEnd"/>
+            <w:r>
+              <w:t xml:space="preserve"> en </w:t>
+            </w:r>
+            <w:r>
+              <w:t>“V</w:t>
+            </w:r>
+            <w:r>
+              <w:t>er documentos</w:t>
+            </w:r>
+            <w:r>
+              <w:t>”</w:t>
+            </w:r>
+            <w:r>
+              <w:t>.</w:t>
+            </w:r>
+            <w:r>
+              <w:t xml:space="preserve"> (2a).</w:t>
             </w:r>
           </w:p>
           <w:p>
@@ -246,13 +287,10 @@
               </w:numPr>
             </w:pPr>
             <w:r>
-              <w:t xml:space="preserve">El coordinador elije un documento en </w:t>
-            </w:r>
-            <w:r>
-              <w:t>específico</w:t>
-            </w:r>
-            <w:r>
-              <w:t xml:space="preserve"> para ver.</w:t>
+              <w:t xml:space="preserve">El </w:t>
+            </w:r>
+            <w:r>
+              <w:t>sistema pasa a otra ventana “Muestra documentos”, que contienen una tabla de los DOCUMENTO (fecha y tipo) que pertenecen al ESTUDIANTE con estado de “Pendiente”.</w:t>
             </w:r>
           </w:p>
           <w:p>
@@ -264,7 +302,21 @@
               </w:numPr>
             </w:pPr>
             <w:r>
-              <w:t>El sistema llama al DOCUMENTO (descripción, fecha, link, nombre, tipo) desde la base de datos y lo muestra en una nueva pantalla.</w:t>
+              <w:t xml:space="preserve">El Coordinador selecciona un documento y da </w:t>
+            </w:r>
+            <w:proofErr w:type="spellStart"/>
+            <w:r>
+              <w:t>click</w:t>
+            </w:r>
+            <w:proofErr w:type="spellEnd"/>
+            <w:r>
+              <w:t xml:space="preserve"> en el botón “</w:t>
+            </w:r>
+            <w:r>
+              <w:t>Mostrar Documento</w:t>
+            </w:r>
+            <w:r>
+              <w:t>”.</w:t>
             </w:r>
           </w:p>
           <w:p>
@@ -276,7 +328,10 @@
               </w:numPr>
             </w:pPr>
             <w:r>
-              <w:t>La pantalla del DOCUMENTO dos botones en la parte final de la pantalla (“validar” y “rechazar”)</w:t>
+              <w:t xml:space="preserve">El sistema </w:t>
+            </w:r>
+            <w:r>
+              <w:t>pasa a otra pantalla llamada “Datos del documento”, en la cual muestra la información del DOCUMENTO (nombre, tipo, fecha, descripción, link y estado), más dos botones “Validar” y “Rechazar”</w:t>
             </w:r>
           </w:p>
           <w:p>
@@ -288,7 +343,18 @@
               </w:numPr>
             </w:pPr>
             <w:r>
-              <w:t>El coordinador lee el documento y elije la opción “Validar” (</w:t>
+              <w:t xml:space="preserve">El Coordinador da </w:t>
+            </w:r>
+            <w:proofErr w:type="spellStart"/>
+            <w:r>
+              <w:t>click</w:t>
+            </w:r>
+            <w:proofErr w:type="spellEnd"/>
+            <w:r>
+              <w:t xml:space="preserve"> en “Validar”.</w:t>
+            </w:r>
+            <w:r>
+              <w:t xml:space="preserve"> (</w:t>
             </w:r>
             <w:r>
               <w:t>6 a)</w:t>
@@ -303,55 +369,10 @@
               </w:numPr>
             </w:pPr>
             <w:r>
-              <w:t xml:space="preserve">El sistema hace una llamada a la base de datos. </w:t>
-            </w:r>
-          </w:p>
-          <w:p>
-            <w:pPr>
-              <w:pStyle w:val="Prrafodelista"/>
-              <w:numPr>
-                <w:ilvl w:val="0"/>
-                <w:numId w:val="1"/>
-              </w:numPr>
-            </w:pPr>
-            <w:r>
-              <w:t>La base de datos cambia el estado del documento de “En espera” a “Aprobado”. (EX01)</w:t>
-            </w:r>
-          </w:p>
-          <w:p>
-            <w:pPr>
-              <w:pStyle w:val="Prrafodelista"/>
-              <w:numPr>
-                <w:ilvl w:val="0"/>
-                <w:numId w:val="1"/>
-              </w:numPr>
-            </w:pPr>
-            <w:r>
-              <w:t>El sistema muestra el documento en la sección de “Aprobados” ahora incluyendo la fecha en que fue aprobado.</w:t>
-            </w:r>
-          </w:p>
-          <w:p>
-            <w:pPr>
-              <w:pStyle w:val="Prrafodelista"/>
-              <w:numPr>
-                <w:ilvl w:val="0"/>
-                <w:numId w:val="1"/>
-              </w:numPr>
-            </w:pPr>
-            <w:r>
-              <w:t>El sistema regresa a la pantalla de “Documentos”.</w:t>
-            </w:r>
-          </w:p>
-          <w:p>
-            <w:pPr>
-              <w:pStyle w:val="Prrafodelista"/>
-              <w:numPr>
-                <w:ilvl w:val="0"/>
-                <w:numId w:val="1"/>
-              </w:numPr>
-            </w:pPr>
-            <w:r>
-              <w:t>El coordinador puede volver a revisar otro documento.</w:t>
+              <w:t xml:space="preserve">El sistema </w:t>
+            </w:r>
+            <w:r>
+              <w:t>cambia el estado del docuemnto a “Validado”, guarda los cambios en la base de datos y regresa a la ventana anterior.</w:t>
             </w:r>
           </w:p>
         </w:tc>
@@ -376,68 +397,23 @@
           </w:tcPr>
           <w:p>
             <w:r>
-              <w:t>6</w:t>
-            </w:r>
-            <w:r>
-              <w:t>a</w:t>
-            </w:r>
-            <w:r>
-              <w:t xml:space="preserve"> Rechazar documento</w:t>
-            </w:r>
-          </w:p>
-          <w:p>
-            <w:pPr>
-              <w:pStyle w:val="Prrafodelista"/>
-              <w:numPr>
-                <w:ilvl w:val="0"/>
-                <w:numId w:val="2"/>
-              </w:numPr>
-            </w:pPr>
-            <w:r>
-              <w:t>El coordinador elige “Rechazar” un documento.</w:t>
-            </w:r>
-          </w:p>
-          <w:p>
-            <w:pPr>
-              <w:pStyle w:val="Prrafodelista"/>
-              <w:numPr>
-                <w:ilvl w:val="0"/>
-                <w:numId w:val="2"/>
-              </w:numPr>
-            </w:pPr>
-            <w:r>
-              <w:t xml:space="preserve">El sistema muestra una ventana de dialogo donde el coordinador escribe </w:t>
-            </w:r>
-            <w:r>
-              <w:t>la razón de rechazo de dicho DOCUMENTO.</w:t>
-            </w:r>
-          </w:p>
-          <w:p>
-            <w:pPr>
-              <w:pStyle w:val="Prrafodelista"/>
-              <w:numPr>
-                <w:ilvl w:val="0"/>
-                <w:numId w:val="2"/>
-              </w:numPr>
-            </w:pPr>
-            <w:r>
-              <w:t>El sistema guarda el m</w:t>
-            </w:r>
-            <w:r>
-              <w:t>ensaje y lo envía al auxiliar que subió el documento.</w:t>
-            </w:r>
-          </w:p>
-          <w:p>
-            <w:pPr>
-              <w:pStyle w:val="Prrafodelista"/>
-              <w:numPr>
-                <w:ilvl w:val="0"/>
-                <w:numId w:val="2"/>
-              </w:numPr>
-            </w:pPr>
-            <w:r>
-              <w:t>La base de datos mantiene la versión actual del documento hasta que se haya subido la corrección.</w:t>
-            </w:r>
+              <w:t xml:space="preserve">2a) </w:t>
+            </w:r>
+            <w:r>
+              <w:t xml:space="preserve">El coordinador da </w:t>
+            </w:r>
+            <w:proofErr w:type="spellStart"/>
+            <w:r>
+              <w:t>click</w:t>
+            </w:r>
+            <w:proofErr w:type="spellEnd"/>
+            <w:r>
+              <w:t xml:space="preserve"> en el botón “Salir”.</w:t>
+            </w:r>
+          </w:p>
+          <w:p>
+            <w:bookmarkStart w:id="0" w:name="_GoBack"/>
+            <w:bookmarkEnd w:id="0"/>
           </w:p>
         </w:tc>
       </w:tr>
@@ -511,9 +487,11 @@
             <w:tcW w:w="1934" w:type="dxa"/>
           </w:tcPr>
           <w:p>
+            <w:proofErr w:type="spellStart"/>
             <w:r>
               <w:t>Include</w:t>
             </w:r>
+            <w:proofErr w:type="spellEnd"/>
           </w:p>
         </w:tc>
         <w:tc>
@@ -539,9 +517,11 @@
             <w:tcW w:w="1934" w:type="dxa"/>
           </w:tcPr>
           <w:p>
+            <w:proofErr w:type="spellStart"/>
             <w:r>
               <w:t>Extend</w:t>
             </w:r>
+            <w:proofErr w:type="spellEnd"/>
           </w:p>
         </w:tc>
         <w:tc>
@@ -571,7 +551,7 @@
 </file>
 
 <file path=word/numbering.xml><?xml version="1.0" encoding="utf-8"?>
-<w:numbering xmlns:wpc="http://schemas.microsoft.com/office/word/2010/wordprocessingCanvas" xmlns:cx="http://schemas.microsoft.com/office/drawing/2014/chartex" xmlns:mc="http://schemas.openxmlformats.org/markup-compatibility/2006" xmlns:o="urn:schemas-microsoft-com:office:office" xmlns:r="http://schemas.openxmlformats.org/officeDocument/2006/relationships" xmlns:m="http://schemas.openxmlformats.org/officeDocument/2006/math" xmlns:v="urn:schemas-microsoft-com:vml" xmlns:wp14="http://schemas.microsoft.com/office/word/2010/wordprocessingDrawing" xmlns:wp="http://schemas.openxmlformats.org/drawingml/2006/wordprocessingDrawing" xmlns:w10="urn:schemas-microsoft-com:office:word" xmlns:w="http://schemas.openxmlformats.org/wordprocessingml/2006/main" xmlns:w14="http://schemas.microsoft.com/office/word/2010/wordml" xmlns:w15="http://schemas.microsoft.com/office/word/2012/wordml" xmlns:w16se="http://schemas.microsoft.com/office/word/2015/wordml/symex" xmlns:wpg="http://schemas.microsoft.com/office/word/2010/wordprocessingGroup" xmlns:wpi="http://schemas.microsoft.com/office/word/2010/wordprocessingInk" xmlns:wne="http://schemas.microsoft.com/office/word/2006/wordml" xmlns:wps="http://schemas.microsoft.com/office/word/2010/wordprocessingShape" mc:Ignorable="w14 w15 w16se wp14">
+<w:numbering xmlns:wpc="http://schemas.microsoft.com/office/word/2010/wordprocessingCanvas" xmlns:cx="http://schemas.microsoft.com/office/drawing/2014/chartex" xmlns:cx1="http://schemas.microsoft.com/office/drawing/2015/9/8/chartex" xmlns:cx2="http://schemas.microsoft.com/office/drawing/2015/10/21/chartex" xmlns:cx3="http://schemas.microsoft.com/office/drawing/2016/5/9/chartex" xmlns:cx4="http://schemas.microsoft.com/office/drawing/2016/5/10/chartex" xmlns:cx5="http://schemas.microsoft.com/office/drawing/2016/5/11/chartex" xmlns:cx6="http://schemas.microsoft.com/office/drawing/2016/5/12/chartex" xmlns:cx7="http://schemas.microsoft.com/office/drawing/2016/5/13/chartex" xmlns:cx8="http://schemas.microsoft.com/office/drawing/2016/5/14/chartex" xmlns:mc="http://schemas.openxmlformats.org/markup-compatibility/2006" xmlns:aink="http://schemas.microsoft.com/office/drawing/2016/ink" xmlns:am3d="http://schemas.microsoft.com/office/drawing/2017/model3d" xmlns:o="urn:schemas-microsoft-com:office:office" xmlns:r="http://schemas.openxmlformats.org/officeDocument/2006/relationships" xmlns:m="http://schemas.openxmlformats.org/officeDocument/2006/math" xmlns:v="urn:schemas-microsoft-com:vml" xmlns:wp14="http://schemas.microsoft.com/office/word/2010/wordprocessingDrawing" xmlns:wp="http://schemas.openxmlformats.org/drawingml/2006/wordprocessingDrawing" xmlns:w10="urn:schemas-microsoft-com:office:word" xmlns:w="http://schemas.openxmlformats.org/wordprocessingml/2006/main" xmlns:w14="http://schemas.microsoft.com/office/word/2010/wordml" xmlns:w15="http://schemas.microsoft.com/office/word/2012/wordml" xmlns:w16cid="http://schemas.microsoft.com/office/word/2016/wordml/cid" xmlns:w16se="http://schemas.microsoft.com/office/word/2015/wordml/symex" xmlns:wpg="http://schemas.microsoft.com/office/word/2010/wordprocessingGroup" xmlns:wpi="http://schemas.microsoft.com/office/word/2010/wordprocessingInk" xmlns:wne="http://schemas.microsoft.com/office/word/2006/wordml" xmlns:wps="http://schemas.microsoft.com/office/word/2010/wordprocessingShape" mc:Ignorable="w14 w15 w16se w16cid wp14">
   <w:abstractNum w:abstractNumId="0" w15:restartNumberingAfterBreak="0">
     <w:nsid w:val="1CDF3D9B"/>
     <w:multiLevelType w:val="hybridMultilevel"/>
@@ -760,7 +740,7 @@
 </file>
 
 <file path=word/styles.xml><?xml version="1.0" encoding="utf-8"?>
-<w:styles xmlns:mc="http://schemas.openxmlformats.org/markup-compatibility/2006" xmlns:r="http://schemas.openxmlformats.org/officeDocument/2006/relationships" xmlns:w="http://schemas.openxmlformats.org/wordprocessingml/2006/main" xmlns:w14="http://schemas.microsoft.com/office/word/2010/wordml" xmlns:w15="http://schemas.microsoft.com/office/word/2012/wordml" xmlns:w16se="http://schemas.microsoft.com/office/word/2015/wordml/symex" mc:Ignorable="w14 w15 w16se">
+<w:styles xmlns:mc="http://schemas.openxmlformats.org/markup-compatibility/2006" xmlns:r="http://schemas.openxmlformats.org/officeDocument/2006/relationships" xmlns:w="http://schemas.openxmlformats.org/wordprocessingml/2006/main" xmlns:w14="http://schemas.microsoft.com/office/word/2010/wordml" xmlns:w15="http://schemas.microsoft.com/office/word/2012/wordml" xmlns:w16cid="http://schemas.microsoft.com/office/word/2016/wordml/cid" xmlns:w16se="http://schemas.microsoft.com/office/word/2015/wordml/symex" mc:Ignorable="w14 w15 w16se w16cid">
   <w:docDefaults>
     <w:rPrDefault>
       <w:rPr>
@@ -776,7 +756,7 @@
       </w:pPr>
     </w:pPrDefault>
   </w:docDefaults>
-  <w:latentStyles w:defLockedState="0" w:defUIPriority="99" w:defSemiHidden="0" w:defUnhideWhenUsed="0" w:defQFormat="0" w:count="371">
+  <w:latentStyles w:defLockedState="0" w:defUIPriority="99" w:defSemiHidden="0" w:defUnhideWhenUsed="0" w:defQFormat="0" w:count="376">
     <w:lsdException w:name="Normal" w:uiPriority="0" w:qFormat="1"/>
     <w:lsdException w:name="heading 1" w:uiPriority="9" w:qFormat="1"/>
     <w:lsdException w:name="heading 2" w:semiHidden="1" w:uiPriority="9" w:unhideWhenUsed="1" w:qFormat="1"/>
@@ -1148,6 +1128,11 @@
     <w:lsdException w:name="List Table 5 Dark Accent 6" w:uiPriority="50"/>
     <w:lsdException w:name="List Table 6 Colorful Accent 6" w:uiPriority="51"/>
     <w:lsdException w:name="List Table 7 Colorful Accent 6" w:uiPriority="52"/>
+    <w:lsdException w:name="Mention" w:semiHidden="1" w:unhideWhenUsed="1"/>
+    <w:lsdException w:name="Smart Hyperlink" w:semiHidden="1" w:unhideWhenUsed="1"/>
+    <w:lsdException w:name="Hashtag" w:semiHidden="1" w:unhideWhenUsed="1"/>
+    <w:lsdException w:name="Unresolved Mention" w:semiHidden="1" w:unhideWhenUsed="1"/>
+    <w:lsdException w:name="Smart Link" w:semiHidden="1" w:unhideWhenUsed="1"/>
   </w:latentStyles>
   <w:style w:type="paragraph" w:default="1" w:styleId="Normal">
     <w:name w:val="Normal"/>

</xml_diff>

<commit_message>
Modifica caso de uso 02
</commit_message>
<xml_diff>
--- a/Casos de Uso/CU02-ValidarDocumento/CU02-ValidarDocumento-v2.docx
+++ b/Casos de Uso/CU02-ValidarDocumento/CU02-ValidarDocumento-v2.docx
@@ -1,6 +1,6 @@
 
 <file path=word/document.xml><?xml version="1.0" encoding="utf-8"?>
-<w:document xmlns:wpc="http://schemas.microsoft.com/office/word/2010/wordprocessingCanvas" xmlns:cx="http://schemas.microsoft.com/office/drawing/2014/chartex" xmlns:cx1="http://schemas.microsoft.com/office/drawing/2015/9/8/chartex" xmlns:cx2="http://schemas.microsoft.com/office/drawing/2015/10/21/chartex" xmlns:cx3="http://schemas.microsoft.com/office/drawing/2016/5/9/chartex" xmlns:cx4="http://schemas.microsoft.com/office/drawing/2016/5/10/chartex" xmlns:cx5="http://schemas.microsoft.com/office/drawing/2016/5/11/chartex" xmlns:cx6="http://schemas.microsoft.com/office/drawing/2016/5/12/chartex" xmlns:cx7="http://schemas.microsoft.com/office/drawing/2016/5/13/chartex" xmlns:cx8="http://schemas.microsoft.com/office/drawing/2016/5/14/chartex" xmlns:mc="http://schemas.openxmlformats.org/markup-compatibility/2006" xmlns:aink="http://schemas.microsoft.com/office/drawing/2016/ink" xmlns:am3d="http://schemas.microsoft.com/office/drawing/2017/model3d" xmlns:o="urn:schemas-microsoft-com:office:office" xmlns:r="http://schemas.openxmlformats.org/officeDocument/2006/relationships" xmlns:m="http://schemas.openxmlformats.org/officeDocument/2006/math" xmlns:v="urn:schemas-microsoft-com:vml" xmlns:wp14="http://schemas.microsoft.com/office/word/2010/wordprocessingDrawing" xmlns:wp="http://schemas.openxmlformats.org/drawingml/2006/wordprocessingDrawing" xmlns:w10="urn:schemas-microsoft-com:office:word" xmlns:w="http://schemas.openxmlformats.org/wordprocessingml/2006/main" xmlns:w14="http://schemas.microsoft.com/office/word/2010/wordml" xmlns:w15="http://schemas.microsoft.com/office/word/2012/wordml" xmlns:w16cid="http://schemas.microsoft.com/office/word/2016/wordml/cid" xmlns:w16se="http://schemas.microsoft.com/office/word/2015/wordml/symex" xmlns:wpg="http://schemas.microsoft.com/office/word/2010/wordprocessingGroup" xmlns:wpi="http://schemas.microsoft.com/office/word/2010/wordprocessingInk" xmlns:wne="http://schemas.microsoft.com/office/word/2006/wordml" xmlns:wps="http://schemas.microsoft.com/office/word/2010/wordprocessingShape" mc:Ignorable="w14 w15 w16se w16cid wp14">
+<w:document xmlns:wpc="http://schemas.microsoft.com/office/word/2010/wordprocessingCanvas" xmlns:cx="http://schemas.microsoft.com/office/drawing/2014/chartex" xmlns:mc="http://schemas.openxmlformats.org/markup-compatibility/2006" xmlns:o="urn:schemas-microsoft-com:office:office" xmlns:r="http://schemas.openxmlformats.org/officeDocument/2006/relationships" xmlns:m="http://schemas.openxmlformats.org/officeDocument/2006/math" xmlns:v="urn:schemas-microsoft-com:vml" xmlns:wp14="http://schemas.microsoft.com/office/word/2010/wordprocessingDrawing" xmlns:wp="http://schemas.openxmlformats.org/drawingml/2006/wordprocessingDrawing" xmlns:w10="urn:schemas-microsoft-com:office:word" xmlns:w="http://schemas.openxmlformats.org/wordprocessingml/2006/main" xmlns:w14="http://schemas.microsoft.com/office/word/2010/wordml" xmlns:w15="http://schemas.microsoft.com/office/word/2012/wordml" xmlns:w16se="http://schemas.microsoft.com/office/word/2015/wordml/symex" xmlns:wpg="http://schemas.microsoft.com/office/word/2010/wordprocessingGroup" xmlns:wpi="http://schemas.microsoft.com/office/word/2010/wordprocessingInk" xmlns:wne="http://schemas.microsoft.com/office/word/2006/wordml" xmlns:wps="http://schemas.microsoft.com/office/word/2010/wordprocessingShape" mc:Ignorable="w14 w15 w16se wp14">
   <w:body>
     <w:tbl>
       <w:tblPr>
@@ -86,15 +86,7 @@
               <w:t>Ana Carolina</w:t>
             </w:r>
             <w:r>
-              <w:t xml:space="preserve"> </w:t>
-            </w:r>
-            <w:proofErr w:type="spellStart"/>
-            <w:r>
-              <w:t>Sandria</w:t>
-            </w:r>
-            <w:proofErr w:type="spellEnd"/>
-            <w:r>
-              <w:t xml:space="preserve"> Sánchez. </w:t>
+              <w:t xml:space="preserve"> Sandria Sánchez. </w:t>
             </w:r>
           </w:p>
         </w:tc>
@@ -144,10 +136,43 @@
           </w:tcPr>
           <w:p>
             <w:r>
-              <w:t xml:space="preserve">El </w:t>
-            </w:r>
-            <w:r>
-              <w:t>coordinador verá los DOCUMENTO de un estudiante que necesite revisar.</w:t>
+              <w:t>El coordinador revisa los documentos subidos por el auxiliar (</w:t>
+            </w:r>
+            <w:r>
+              <w:t xml:space="preserve">Formato de registro, </w:t>
+            </w:r>
+            <w:r>
+              <w:t>plan de actividades</w:t>
+            </w:r>
+            <w:r>
+              <w:t xml:space="preserve">, </w:t>
+            </w:r>
+            <w:r>
+              <w:t>formato de reportes mensual de actividades</w:t>
+            </w:r>
+            <w:r>
+              <w:t xml:space="preserve">, </w:t>
+            </w:r>
+            <w:r>
+              <w:t>formato de carta de aceptación</w:t>
+            </w:r>
+            <w:r>
+              <w:t xml:space="preserve">, </w:t>
+            </w:r>
+            <w:r>
+              <w:t>formato carta de liberación</w:t>
+            </w:r>
+            <w:r>
+              <w:t xml:space="preserve">, </w:t>
+            </w:r>
+            <w:r>
+              <w:t>horario</w:t>
+            </w:r>
+            <w:r>
+              <w:t xml:space="preserve">, </w:t>
+            </w:r>
+            <w:r>
+              <w:t>memoria) de esta manera valida los documentos o solicita sea subida una actualización.</w:t>
             </w:r>
           </w:p>
         </w:tc>
@@ -219,7 +244,18 @@
               <w:t xml:space="preserve">(matricula y nombre) </w:t>
             </w:r>
             <w:r>
-              <w:t>inscritos en el periodo actual, con proyecto asignado.</w:t>
+              <w:t>inscritos en el periodo actual, con proyecto asignado</w:t>
+            </w:r>
+            <w:r>
+              <w:t xml:space="preserve">, recuperados </w:t>
+            </w:r>
+            <w:proofErr w:type="gramStart"/>
+            <w:r>
+              <w:t>de la BD</w:t>
+            </w:r>
+            <w:proofErr w:type="gramEnd"/>
+            <w:r>
+              <w:t>.</w:t>
             </w:r>
             <w:r>
               <w:t xml:space="preserve"> (EX01)</w:t>
@@ -290,7 +326,21 @@
               <w:t xml:space="preserve">El </w:t>
             </w:r>
             <w:r>
-              <w:t>sistema pasa a otra ventana “Muestra documentos”, que contienen una tabla de los DOCUMENTO (fecha y tipo) que pertenecen al ESTUDIANTE con estado de “Pendiente”.</w:t>
+              <w:t>sistema pasa a otra ventana “Muestra documentos”, que contienen una tabla de los DOCUMENTO (fecha y tipo) que pertenecen al ESTUDIANTE con estado de “Pendiente”</w:t>
+            </w:r>
+            <w:r>
+              <w:t xml:space="preserve">, recuperados </w:t>
+            </w:r>
+            <w:proofErr w:type="gramStart"/>
+            <w:r>
+              <w:t>de la BD</w:t>
+            </w:r>
+            <w:proofErr w:type="gramEnd"/>
+            <w:r>
+              <w:t>.</w:t>
+            </w:r>
+            <w:r>
+              <w:t xml:space="preserve"> (EX01)</w:t>
             </w:r>
           </w:p>
           <w:p>
@@ -315,8 +365,16 @@
             <w:r>
               <w:t>Mostrar Documento</w:t>
             </w:r>
+            <w:proofErr w:type="gramStart"/>
             <w:r>
               <w:t>”.</w:t>
+            </w:r>
+            <w:r>
+              <w:t>(</w:t>
+            </w:r>
+            <w:proofErr w:type="gramEnd"/>
+            <w:r>
+              <w:t>4a)</w:t>
             </w:r>
           </w:p>
           <w:p>
@@ -328,10 +386,19 @@
               </w:numPr>
             </w:pPr>
             <w:r>
-              <w:t xml:space="preserve">El sistema </w:t>
-            </w:r>
-            <w:r>
-              <w:t>pasa a otra pantalla llamada “Datos del documento”, en la cual muestra la información del DOCUMENTO (nombre, tipo, fecha, descripción, link y estado), más dos botones “Validar” y “Rechazar”</w:t>
+              <w:t>El sistema llama al DOCUMENTO y lo muestra como vista previa en una nueva ventana.</w:t>
+            </w:r>
+            <w:r>
+              <w:t xml:space="preserve"> L</w:t>
+            </w:r>
+            <w:r>
+              <w:t>a ventana del DOCUMENTO</w:t>
+            </w:r>
+            <w:r>
+              <w:t xml:space="preserve"> muestra</w:t>
+            </w:r>
+            <w:r>
+              <w:t xml:space="preserve"> dos botones en la parte final de la pantalla (“validar” y “rechazar”)</w:t>
             </w:r>
           </w:p>
           <w:p>
@@ -357,7 +424,10 @@
               <w:t xml:space="preserve"> (</w:t>
             </w:r>
             <w:r>
-              <w:t>6 a)</w:t>
+              <w:t>6</w:t>
+            </w:r>
+            <w:r>
+              <w:t>a)</w:t>
             </w:r>
           </w:p>
           <w:p>
@@ -372,7 +442,13 @@
               <w:t xml:space="preserve">El sistema </w:t>
             </w:r>
             <w:r>
-              <w:t>cambia el estado del docuemnto a “Validado”, guarda los cambios en la base de datos y regresa a la ventana anterior.</w:t>
+              <w:t>cambia el estado del documen</w:t>
+            </w:r>
+            <w:r>
+              <w:t>to a “Validado”, guarda los cambios en la base de datos y regresa a la ventana anterior.</w:t>
+            </w:r>
+            <w:r>
+              <w:t xml:space="preserve"> (EX01)</w:t>
             </w:r>
           </w:p>
         </w:tc>
@@ -412,9 +488,102 @@
             </w:r>
           </w:p>
           <w:p>
+            <w:pPr>
+              <w:pStyle w:val="Prrafodelista"/>
+              <w:numPr>
+                <w:ilvl w:val="0"/>
+                <w:numId w:val="3"/>
+              </w:numPr>
+            </w:pPr>
+            <w:r>
+              <w:t>Fin de CU</w:t>
+            </w:r>
+          </w:p>
+          <w:p>
+            <w:r>
+              <w:t>4a) Clic en regresar</w:t>
+            </w:r>
+          </w:p>
+          <w:p>
+            <w:pPr>
+              <w:pStyle w:val="Prrafodelista"/>
+              <w:numPr>
+                <w:ilvl w:val="0"/>
+                <w:numId w:val="5"/>
+              </w:numPr>
+            </w:pPr>
+            <w:r>
+              <w:t xml:space="preserve">El coordinador da </w:t>
+            </w:r>
+            <w:proofErr w:type="spellStart"/>
+            <w:r>
+              <w:t>click</w:t>
+            </w:r>
+            <w:proofErr w:type="spellEnd"/>
+            <w:r>
+              <w:t xml:space="preserve"> en el botón “Regresar”</w:t>
+            </w:r>
+          </w:p>
+          <w:p>
+            <w:pPr>
+              <w:pStyle w:val="Prrafodelista"/>
+              <w:numPr>
+                <w:ilvl w:val="0"/>
+                <w:numId w:val="5"/>
+              </w:numPr>
+            </w:pPr>
+            <w:r>
+              <w:t>El sistema regresa al paso 1 del flujo normal.</w:t>
+            </w:r>
             <w:bookmarkStart w:id="0" w:name="_GoBack"/>
             <w:bookmarkEnd w:id="0"/>
           </w:p>
+          <w:p>
+            <w:r>
+              <w:t>6a) Clic en rechazar</w:t>
+            </w:r>
+          </w:p>
+          <w:p>
+            <w:pPr>
+              <w:pStyle w:val="Prrafodelista"/>
+              <w:numPr>
+                <w:ilvl w:val="0"/>
+                <w:numId w:val="4"/>
+              </w:numPr>
+            </w:pPr>
+            <w:r>
+              <w:t xml:space="preserve">El coordinador da </w:t>
+            </w:r>
+            <w:proofErr w:type="spellStart"/>
+            <w:r>
+              <w:t>click</w:t>
+            </w:r>
+            <w:proofErr w:type="spellEnd"/>
+            <w:r>
+              <w:t xml:space="preserve"> en el botón “Rechazar”.</w:t>
+            </w:r>
+          </w:p>
+          <w:p>
+            <w:pPr>
+              <w:pStyle w:val="Prrafodelista"/>
+              <w:numPr>
+                <w:ilvl w:val="0"/>
+                <w:numId w:val="4"/>
+              </w:numPr>
+            </w:pPr>
+            <w:r>
+              <w:t xml:space="preserve">El sistema cambia el estado del documento a “Rechazado”, guarda los cambios en </w:t>
+            </w:r>
+            <w:proofErr w:type="gramStart"/>
+            <w:r>
+              <w:t>la BD</w:t>
+            </w:r>
+            <w:proofErr w:type="gramEnd"/>
+            <w:r>
+              <w:t xml:space="preserve"> y regresa a la ventana anterior. (EX01)</w:t>
+            </w:r>
+          </w:p>
+          <w:p/>
         </w:tc>
       </w:tr>
       <w:tr>
@@ -445,7 +614,7 @@
           </w:p>
           <w:p>
             <w:r>
-              <w:t xml:space="preserve">En caso de que haya un error en la conexión a la base de datos el sistema no será capaz de guardar el documento por lo que lo seguirá mostrando para su revisión. </w:t>
+              <w:t>El sistema muestra el siguiente mensaje “No podemos consultarlo en este momento”</w:t>
             </w:r>
           </w:p>
         </w:tc>
@@ -470,7 +639,21 @@
           </w:tcPr>
           <w:p>
             <w:r>
-              <w:t>DOCUMENTO cambia su estado a “Aprobado”.</w:t>
+              <w:t>DOCUMENTO cambia su estado a “</w:t>
+            </w:r>
+            <w:proofErr w:type="gramStart"/>
+            <w:r>
+              <w:t>Aprobado”</w:t>
+            </w:r>
+            <w:r>
+              <w:t>/</w:t>
+            </w:r>
+            <w:proofErr w:type="gramEnd"/>
+            <w:r>
+              <w:t>”Rechazado”</w:t>
+            </w:r>
+            <w:r>
+              <w:t>.</w:t>
             </w:r>
             <w:r>
               <w:t xml:space="preserve"> </w:t>
@@ -551,7 +734,7 @@
 </file>
 
 <file path=word/numbering.xml><?xml version="1.0" encoding="utf-8"?>
-<w:numbering xmlns:wpc="http://schemas.microsoft.com/office/word/2010/wordprocessingCanvas" xmlns:cx="http://schemas.microsoft.com/office/drawing/2014/chartex" xmlns:cx1="http://schemas.microsoft.com/office/drawing/2015/9/8/chartex" xmlns:cx2="http://schemas.microsoft.com/office/drawing/2015/10/21/chartex" xmlns:cx3="http://schemas.microsoft.com/office/drawing/2016/5/9/chartex" xmlns:cx4="http://schemas.microsoft.com/office/drawing/2016/5/10/chartex" xmlns:cx5="http://schemas.microsoft.com/office/drawing/2016/5/11/chartex" xmlns:cx6="http://schemas.microsoft.com/office/drawing/2016/5/12/chartex" xmlns:cx7="http://schemas.microsoft.com/office/drawing/2016/5/13/chartex" xmlns:cx8="http://schemas.microsoft.com/office/drawing/2016/5/14/chartex" xmlns:mc="http://schemas.openxmlformats.org/markup-compatibility/2006" xmlns:aink="http://schemas.microsoft.com/office/drawing/2016/ink" xmlns:am3d="http://schemas.microsoft.com/office/drawing/2017/model3d" xmlns:o="urn:schemas-microsoft-com:office:office" xmlns:r="http://schemas.openxmlformats.org/officeDocument/2006/relationships" xmlns:m="http://schemas.openxmlformats.org/officeDocument/2006/math" xmlns:v="urn:schemas-microsoft-com:vml" xmlns:wp14="http://schemas.microsoft.com/office/word/2010/wordprocessingDrawing" xmlns:wp="http://schemas.openxmlformats.org/drawingml/2006/wordprocessingDrawing" xmlns:w10="urn:schemas-microsoft-com:office:word" xmlns:w="http://schemas.openxmlformats.org/wordprocessingml/2006/main" xmlns:w14="http://schemas.microsoft.com/office/word/2010/wordml" xmlns:w15="http://schemas.microsoft.com/office/word/2012/wordml" xmlns:w16cid="http://schemas.microsoft.com/office/word/2016/wordml/cid" xmlns:w16se="http://schemas.microsoft.com/office/word/2015/wordml/symex" xmlns:wpg="http://schemas.microsoft.com/office/word/2010/wordprocessingGroup" xmlns:wpi="http://schemas.microsoft.com/office/word/2010/wordprocessingInk" xmlns:wne="http://schemas.microsoft.com/office/word/2006/wordml" xmlns:wps="http://schemas.microsoft.com/office/word/2010/wordprocessingShape" mc:Ignorable="w14 w15 w16se w16cid wp14">
+<w:numbering xmlns:wpc="http://schemas.microsoft.com/office/word/2010/wordprocessingCanvas" xmlns:cx="http://schemas.microsoft.com/office/drawing/2014/chartex" xmlns:mc="http://schemas.openxmlformats.org/markup-compatibility/2006" xmlns:o="urn:schemas-microsoft-com:office:office" xmlns:r="http://schemas.openxmlformats.org/officeDocument/2006/relationships" xmlns:m="http://schemas.openxmlformats.org/officeDocument/2006/math" xmlns:v="urn:schemas-microsoft-com:vml" xmlns:wp14="http://schemas.microsoft.com/office/word/2010/wordprocessingDrawing" xmlns:wp="http://schemas.openxmlformats.org/drawingml/2006/wordprocessingDrawing" xmlns:w10="urn:schemas-microsoft-com:office:word" xmlns:w="http://schemas.openxmlformats.org/wordprocessingml/2006/main" xmlns:w14="http://schemas.microsoft.com/office/word/2010/wordml" xmlns:w15="http://schemas.microsoft.com/office/word/2012/wordml" xmlns:w16se="http://schemas.microsoft.com/office/word/2015/wordml/symex" xmlns:wpg="http://schemas.microsoft.com/office/word/2010/wordprocessingGroup" xmlns:wpi="http://schemas.microsoft.com/office/word/2010/wordprocessingInk" xmlns:wne="http://schemas.microsoft.com/office/word/2006/wordml" xmlns:wps="http://schemas.microsoft.com/office/word/2010/wordprocessingShape" mc:Ignorable="w14 w15 w16se wp14">
   <w:abstractNum w:abstractNumId="0" w15:restartNumberingAfterBreak="0">
     <w:nsid w:val="1CDF3D9B"/>
     <w:multiLevelType w:val="hybridMultilevel"/>
@@ -645,6 +828,273 @@
     <w:nsid w:val="5F7560A4"/>
     <w:multiLevelType w:val="hybridMultilevel"/>
     <w:tmpl w:val="03DC69D6"/>
+    <w:lvl w:ilvl="0" w:tplc="080A000F">
+      <w:start w:val="1"/>
+      <w:numFmt w:val="decimal"/>
+      <w:lvlText w:val="%1."/>
+      <w:lvlJc w:val="left"/>
+      <w:pPr>
+        <w:ind w:left="720" w:hanging="360"/>
+      </w:pPr>
+      <w:rPr>
+        <w:rFonts w:hint="default"/>
+      </w:rPr>
+    </w:lvl>
+    <w:lvl w:ilvl="1" w:tplc="080A0019" w:tentative="1">
+      <w:start w:val="1"/>
+      <w:numFmt w:val="lowerLetter"/>
+      <w:lvlText w:val="%2."/>
+      <w:lvlJc w:val="left"/>
+      <w:pPr>
+        <w:ind w:left="1440" w:hanging="360"/>
+      </w:pPr>
+    </w:lvl>
+    <w:lvl w:ilvl="2" w:tplc="080A001B" w:tentative="1">
+      <w:start w:val="1"/>
+      <w:numFmt w:val="lowerRoman"/>
+      <w:lvlText w:val="%3."/>
+      <w:lvlJc w:val="right"/>
+      <w:pPr>
+        <w:ind w:left="2160" w:hanging="180"/>
+      </w:pPr>
+    </w:lvl>
+    <w:lvl w:ilvl="3" w:tplc="080A000F" w:tentative="1">
+      <w:start w:val="1"/>
+      <w:numFmt w:val="decimal"/>
+      <w:lvlText w:val="%4."/>
+      <w:lvlJc w:val="left"/>
+      <w:pPr>
+        <w:ind w:left="2880" w:hanging="360"/>
+      </w:pPr>
+    </w:lvl>
+    <w:lvl w:ilvl="4" w:tplc="080A0019" w:tentative="1">
+      <w:start w:val="1"/>
+      <w:numFmt w:val="lowerLetter"/>
+      <w:lvlText w:val="%5."/>
+      <w:lvlJc w:val="left"/>
+      <w:pPr>
+        <w:ind w:left="3600" w:hanging="360"/>
+      </w:pPr>
+    </w:lvl>
+    <w:lvl w:ilvl="5" w:tplc="080A001B" w:tentative="1">
+      <w:start w:val="1"/>
+      <w:numFmt w:val="lowerRoman"/>
+      <w:lvlText w:val="%6."/>
+      <w:lvlJc w:val="right"/>
+      <w:pPr>
+        <w:ind w:left="4320" w:hanging="180"/>
+      </w:pPr>
+    </w:lvl>
+    <w:lvl w:ilvl="6" w:tplc="080A000F" w:tentative="1">
+      <w:start w:val="1"/>
+      <w:numFmt w:val="decimal"/>
+      <w:lvlText w:val="%7."/>
+      <w:lvlJc w:val="left"/>
+      <w:pPr>
+        <w:ind w:left="5040" w:hanging="360"/>
+      </w:pPr>
+    </w:lvl>
+    <w:lvl w:ilvl="7" w:tplc="080A0019" w:tentative="1">
+      <w:start w:val="1"/>
+      <w:numFmt w:val="lowerLetter"/>
+      <w:lvlText w:val="%8."/>
+      <w:lvlJc w:val="left"/>
+      <w:pPr>
+        <w:ind w:left="5760" w:hanging="360"/>
+      </w:pPr>
+    </w:lvl>
+    <w:lvl w:ilvl="8" w:tplc="080A001B" w:tentative="1">
+      <w:start w:val="1"/>
+      <w:numFmt w:val="lowerRoman"/>
+      <w:lvlText w:val="%9."/>
+      <w:lvlJc w:val="right"/>
+      <w:pPr>
+        <w:ind w:left="6480" w:hanging="180"/>
+      </w:pPr>
+    </w:lvl>
+  </w:abstractNum>
+  <w:abstractNum w:abstractNumId="2" w15:restartNumberingAfterBreak="0">
+    <w:nsid w:val="6A790112"/>
+    <w:multiLevelType w:val="hybridMultilevel"/>
+    <w:tmpl w:val="3A3A3372"/>
+    <w:lvl w:ilvl="0" w:tplc="080A000F">
+      <w:start w:val="1"/>
+      <w:numFmt w:val="decimal"/>
+      <w:lvlText w:val="%1."/>
+      <w:lvlJc w:val="left"/>
+      <w:pPr>
+        <w:ind w:left="720" w:hanging="360"/>
+      </w:pPr>
+      <w:rPr>
+        <w:rFonts w:hint="default"/>
+      </w:rPr>
+    </w:lvl>
+    <w:lvl w:ilvl="1" w:tplc="080A0019" w:tentative="1">
+      <w:start w:val="1"/>
+      <w:numFmt w:val="lowerLetter"/>
+      <w:lvlText w:val="%2."/>
+      <w:lvlJc w:val="left"/>
+      <w:pPr>
+        <w:ind w:left="1440" w:hanging="360"/>
+      </w:pPr>
+    </w:lvl>
+    <w:lvl w:ilvl="2" w:tplc="080A001B" w:tentative="1">
+      <w:start w:val="1"/>
+      <w:numFmt w:val="lowerRoman"/>
+      <w:lvlText w:val="%3."/>
+      <w:lvlJc w:val="right"/>
+      <w:pPr>
+        <w:ind w:left="2160" w:hanging="180"/>
+      </w:pPr>
+    </w:lvl>
+    <w:lvl w:ilvl="3" w:tplc="080A000F" w:tentative="1">
+      <w:start w:val="1"/>
+      <w:numFmt w:val="decimal"/>
+      <w:lvlText w:val="%4."/>
+      <w:lvlJc w:val="left"/>
+      <w:pPr>
+        <w:ind w:left="2880" w:hanging="360"/>
+      </w:pPr>
+    </w:lvl>
+    <w:lvl w:ilvl="4" w:tplc="080A0019" w:tentative="1">
+      <w:start w:val="1"/>
+      <w:numFmt w:val="lowerLetter"/>
+      <w:lvlText w:val="%5."/>
+      <w:lvlJc w:val="left"/>
+      <w:pPr>
+        <w:ind w:left="3600" w:hanging="360"/>
+      </w:pPr>
+    </w:lvl>
+    <w:lvl w:ilvl="5" w:tplc="080A001B" w:tentative="1">
+      <w:start w:val="1"/>
+      <w:numFmt w:val="lowerRoman"/>
+      <w:lvlText w:val="%6."/>
+      <w:lvlJc w:val="right"/>
+      <w:pPr>
+        <w:ind w:left="4320" w:hanging="180"/>
+      </w:pPr>
+    </w:lvl>
+    <w:lvl w:ilvl="6" w:tplc="080A000F" w:tentative="1">
+      <w:start w:val="1"/>
+      <w:numFmt w:val="decimal"/>
+      <w:lvlText w:val="%7."/>
+      <w:lvlJc w:val="left"/>
+      <w:pPr>
+        <w:ind w:left="5040" w:hanging="360"/>
+      </w:pPr>
+    </w:lvl>
+    <w:lvl w:ilvl="7" w:tplc="080A0019" w:tentative="1">
+      <w:start w:val="1"/>
+      <w:numFmt w:val="lowerLetter"/>
+      <w:lvlText w:val="%8."/>
+      <w:lvlJc w:val="left"/>
+      <w:pPr>
+        <w:ind w:left="5760" w:hanging="360"/>
+      </w:pPr>
+    </w:lvl>
+    <w:lvl w:ilvl="8" w:tplc="080A001B" w:tentative="1">
+      <w:start w:val="1"/>
+      <w:numFmt w:val="lowerRoman"/>
+      <w:lvlText w:val="%9."/>
+      <w:lvlJc w:val="right"/>
+      <w:pPr>
+        <w:ind w:left="6480" w:hanging="180"/>
+      </w:pPr>
+    </w:lvl>
+  </w:abstractNum>
+  <w:abstractNum w:abstractNumId="3" w15:restartNumberingAfterBreak="0">
+    <w:nsid w:val="6B2B2E60"/>
+    <w:multiLevelType w:val="hybridMultilevel"/>
+    <w:tmpl w:val="DCF8AEA4"/>
+    <w:lvl w:ilvl="0" w:tplc="080A000F">
+      <w:start w:val="1"/>
+      <w:numFmt w:val="decimal"/>
+      <w:lvlText w:val="%1."/>
+      <w:lvlJc w:val="left"/>
+      <w:pPr>
+        <w:ind w:left="720" w:hanging="360"/>
+      </w:pPr>
+      <w:rPr>
+        <w:rFonts w:hint="default"/>
+      </w:rPr>
+    </w:lvl>
+    <w:lvl w:ilvl="1" w:tplc="080A0019" w:tentative="1">
+      <w:start w:val="1"/>
+      <w:numFmt w:val="lowerLetter"/>
+      <w:lvlText w:val="%2."/>
+      <w:lvlJc w:val="left"/>
+      <w:pPr>
+        <w:ind w:left="1440" w:hanging="360"/>
+      </w:pPr>
+    </w:lvl>
+    <w:lvl w:ilvl="2" w:tplc="080A001B" w:tentative="1">
+      <w:start w:val="1"/>
+      <w:numFmt w:val="lowerRoman"/>
+      <w:lvlText w:val="%3."/>
+      <w:lvlJc w:val="right"/>
+      <w:pPr>
+        <w:ind w:left="2160" w:hanging="180"/>
+      </w:pPr>
+    </w:lvl>
+    <w:lvl w:ilvl="3" w:tplc="080A000F" w:tentative="1">
+      <w:start w:val="1"/>
+      <w:numFmt w:val="decimal"/>
+      <w:lvlText w:val="%4."/>
+      <w:lvlJc w:val="left"/>
+      <w:pPr>
+        <w:ind w:left="2880" w:hanging="360"/>
+      </w:pPr>
+    </w:lvl>
+    <w:lvl w:ilvl="4" w:tplc="080A0019" w:tentative="1">
+      <w:start w:val="1"/>
+      <w:numFmt w:val="lowerLetter"/>
+      <w:lvlText w:val="%5."/>
+      <w:lvlJc w:val="left"/>
+      <w:pPr>
+        <w:ind w:left="3600" w:hanging="360"/>
+      </w:pPr>
+    </w:lvl>
+    <w:lvl w:ilvl="5" w:tplc="080A001B" w:tentative="1">
+      <w:start w:val="1"/>
+      <w:numFmt w:val="lowerRoman"/>
+      <w:lvlText w:val="%6."/>
+      <w:lvlJc w:val="right"/>
+      <w:pPr>
+        <w:ind w:left="4320" w:hanging="180"/>
+      </w:pPr>
+    </w:lvl>
+    <w:lvl w:ilvl="6" w:tplc="080A000F" w:tentative="1">
+      <w:start w:val="1"/>
+      <w:numFmt w:val="decimal"/>
+      <w:lvlText w:val="%7."/>
+      <w:lvlJc w:val="left"/>
+      <w:pPr>
+        <w:ind w:left="5040" w:hanging="360"/>
+      </w:pPr>
+    </w:lvl>
+    <w:lvl w:ilvl="7" w:tplc="080A0019" w:tentative="1">
+      <w:start w:val="1"/>
+      <w:numFmt w:val="lowerLetter"/>
+      <w:lvlText w:val="%8."/>
+      <w:lvlJc w:val="left"/>
+      <w:pPr>
+        <w:ind w:left="5760" w:hanging="360"/>
+      </w:pPr>
+    </w:lvl>
+    <w:lvl w:ilvl="8" w:tplc="080A001B" w:tentative="1">
+      <w:start w:val="1"/>
+      <w:numFmt w:val="lowerRoman"/>
+      <w:lvlText w:val="%9."/>
+      <w:lvlJc w:val="right"/>
+      <w:pPr>
+        <w:ind w:left="6480" w:hanging="180"/>
+      </w:pPr>
+    </w:lvl>
+  </w:abstractNum>
+  <w:abstractNum w:abstractNumId="4" w15:restartNumberingAfterBreak="0">
+    <w:nsid w:val="743B5520"/>
+    <w:multiLevelType w:val="hybridMultilevel"/>
+    <w:tmpl w:val="9198F018"/>
     <w:lvl w:ilvl="0" w:tplc="080A000F">
       <w:start w:val="1"/>
       <w:numFmt w:val="decimal"/>
@@ -736,11 +1186,20 @@
   <w:num w:numId="2">
     <w:abstractNumId w:val="0"/>
   </w:num>
+  <w:num w:numId="3">
+    <w:abstractNumId w:val="3"/>
+  </w:num>
+  <w:num w:numId="4">
+    <w:abstractNumId w:val="4"/>
+  </w:num>
+  <w:num w:numId="5">
+    <w:abstractNumId w:val="2"/>
+  </w:num>
 </w:numbering>
 </file>
 
 <file path=word/styles.xml><?xml version="1.0" encoding="utf-8"?>
-<w:styles xmlns:mc="http://schemas.openxmlformats.org/markup-compatibility/2006" xmlns:r="http://schemas.openxmlformats.org/officeDocument/2006/relationships" xmlns:w="http://schemas.openxmlformats.org/wordprocessingml/2006/main" xmlns:w14="http://schemas.microsoft.com/office/word/2010/wordml" xmlns:w15="http://schemas.microsoft.com/office/word/2012/wordml" xmlns:w16cid="http://schemas.microsoft.com/office/word/2016/wordml/cid" xmlns:w16se="http://schemas.microsoft.com/office/word/2015/wordml/symex" mc:Ignorable="w14 w15 w16se w16cid">
+<w:styles xmlns:mc="http://schemas.openxmlformats.org/markup-compatibility/2006" xmlns:r="http://schemas.openxmlformats.org/officeDocument/2006/relationships" xmlns:w="http://schemas.openxmlformats.org/wordprocessingml/2006/main" xmlns:w14="http://schemas.microsoft.com/office/word/2010/wordml" xmlns:w15="http://schemas.microsoft.com/office/word/2012/wordml" xmlns:w16se="http://schemas.microsoft.com/office/word/2015/wordml/symex" mc:Ignorable="w14 w15 w16se">
   <w:docDefaults>
     <w:rPrDefault>
       <w:rPr>
@@ -756,7 +1215,7 @@
       </w:pPr>
     </w:pPrDefault>
   </w:docDefaults>
-  <w:latentStyles w:defLockedState="0" w:defUIPriority="99" w:defSemiHidden="0" w:defUnhideWhenUsed="0" w:defQFormat="0" w:count="376">
+  <w:latentStyles w:defLockedState="0" w:defUIPriority="99" w:defSemiHidden="0" w:defUnhideWhenUsed="0" w:defQFormat="0" w:count="371">
     <w:lsdException w:name="Normal" w:uiPriority="0" w:qFormat="1"/>
     <w:lsdException w:name="heading 1" w:uiPriority="9" w:qFormat="1"/>
     <w:lsdException w:name="heading 2" w:semiHidden="1" w:uiPriority="9" w:unhideWhenUsed="1" w:qFormat="1"/>
@@ -1128,11 +1587,6 @@
     <w:lsdException w:name="List Table 5 Dark Accent 6" w:uiPriority="50"/>
     <w:lsdException w:name="List Table 6 Colorful Accent 6" w:uiPriority="51"/>
     <w:lsdException w:name="List Table 7 Colorful Accent 6" w:uiPriority="52"/>
-    <w:lsdException w:name="Mention" w:semiHidden="1" w:unhideWhenUsed="1"/>
-    <w:lsdException w:name="Smart Hyperlink" w:semiHidden="1" w:unhideWhenUsed="1"/>
-    <w:lsdException w:name="Hashtag" w:semiHidden="1" w:unhideWhenUsed="1"/>
-    <w:lsdException w:name="Unresolved Mention" w:semiHidden="1" w:unhideWhenUsed="1"/>
-    <w:lsdException w:name="Smart Link" w:semiHidden="1" w:unhideWhenUsed="1"/>
   </w:latentStyles>
   <w:style w:type="paragraph" w:default="1" w:styleId="Normal">
     <w:name w:val="Normal"/>

</xml_diff>